<commit_message>
-Añadido enunciado y memoria de la práctica 1 -Modificado memoria práctica 0
</commit_message>
<xml_diff>
--- a/Práctica 0/MemoriaECOPráctica0.docx
+++ b/Práctica 0/MemoriaECOPráctica0.docx
@@ -166,6 +166,14 @@
                                       </w:rPr>
                                       <w:t>Práctica 0</w:t>
                                     </w:r>
+                                    <w:r>
+                                      <w:rPr>
+                                        <w:color w:val="4472C4" w:themeColor="accent1"/>
+                                        <w:sz w:val="36"/>
+                                        <w:szCs w:val="36"/>
+                                      </w:rPr>
+                                      <w:t xml:space="preserve">                                                                                                              –                                                                                            Monitorización de procesos</w:t>
+                                    </w:r>
                                   </w:sdtContent>
                                 </w:sdt>
                               </w:p>
@@ -276,6 +284,14 @@
                                   <w:szCs w:val="36"/>
                                 </w:rPr>
                                 <w:t>Práctica 0</w:t>
+                              </w:r>
+                              <w:r>
+                                <w:rPr>
+                                  <w:color w:val="4472C4" w:themeColor="accent1"/>
+                                  <w:sz w:val="36"/>
+                                  <w:szCs w:val="36"/>
+                                </w:rPr>
+                                <w:t xml:space="preserve">                                                                                                              –                                                                                            Monitorización de procesos</w:t>
                               </w:r>
                             </w:sdtContent>
                           </w:sdt>
@@ -1063,6 +1079,8 @@
             <w:br w:type="page"/>
           </w:r>
         </w:p>
+        <w:bookmarkStart w:id="0" w:name="_GoBack" w:displacedByCustomXml="next"/>
+        <w:bookmarkEnd w:id="0" w:displacedByCustomXml="next"/>
       </w:sdtContent>
     </w:sdt>
     <w:p>
@@ -7572,15 +7590,7 @@
                                 <w:sz w:val="24"/>
                                 <w:szCs w:val="24"/>
                               </w:rPr>
-                              <w:t xml:space="preserve">      </w:t>
-                            </w:r>
-                            <w:r>
-                              <w:rPr>
-                                <w:rFonts w:ascii="Times New Roman" w:hAnsi="Times New Roman" w:cs="Times New Roman"/>
-                                <w:sz w:val="24"/>
-                                <w:szCs w:val="24"/>
-                              </w:rPr>
-                              <w:t>19  0.0  52776  1516</w:t>
+                              <w:t xml:space="preserve">      19  0.0  52776  1516</w:t>
                             </w:r>
                           </w:p>
                           <w:p>
@@ -8143,8 +8153,6 @@
       <w:pPr>
         <w:spacing w:line="240" w:lineRule="auto"/>
       </w:pPr>
-      <w:bookmarkStart w:id="0" w:name="_GoBack"/>
-      <w:bookmarkEnd w:id="0"/>
     </w:p>
     <w:p>
       <w:pPr>
@@ -9981,7 +9989,7 @@
 </file>
 
 <file path=customXml/itemProps1.xml><?xml version="1.0" encoding="utf-8"?>
-<ds:datastoreItem xmlns:ds="http://schemas.openxmlformats.org/officeDocument/2006/customXml" ds:itemID="{58BCC658-6578-403A-969C-3AB2F08E97AD}">
+<ds:datastoreItem xmlns:ds="http://schemas.openxmlformats.org/officeDocument/2006/customXml" ds:itemID="{5E7294AE-9FF6-4C2E-B5A8-A329C448FFC7}">
   <ds:schemaRefs>
     <ds:schemaRef ds:uri="http://schemas.openxmlformats.org/officeDocument/2006/bibliography"/>
   </ds:schemaRefs>

</xml_diff>